<commit_message>
The English version has been added. The file names of Japanese version have been changed. The Japanese version has updated.
</commit_message>
<xml_diff>
--- a/metabarcodinganalysiswithClaident.en.docx
+++ b/metabarcodinganalysiswithClaident.en.docx
@@ -1068,7 +1068,7 @@
         <w:rPr>
           <w:rStyle w:val="VerbatimChar"/>
         </w:rPr>
-        <w:t xml:space="preserve">install_path/bin</w:t>
+        <w:t xml:space="preserve">InstallPath/bin</w:t>
       </w:r>
       <w:r>
         <w:t xml:space="preserve">”</w:t>
@@ -1185,7 +1185,7 @@
         <w:rPr>
           <w:rStyle w:val="VerbatimChar"/>
         </w:rPr>
-        <w:t xml:space="preserve">install_path/share/claident/.claident</w:t>
+        <w:t xml:space="preserve">InstallPath/share/claident/.claident</w:t>
       </w:r>
       <w:r>
         <w:t xml:space="preserve">”</w:t>
@@ -7252,7 +7252,7 @@
         <w:rPr>
           <w:rStyle w:val="VerbatimChar"/>
         </w:rPr>
-        <w:t xml:space="preserve">install_path/share/claident/uchimedb</w:t>
+        <w:t xml:space="preserve">InstallPath/share/claident/uchimedb</w:t>
       </w:r>
       <w:r>
         <w:t xml:space="preserve">”</w:t>
@@ -8935,7 +8935,7 @@
         <w:t xml:space="preserve"> </w:t>
       </w:r>
       <w:r>
-        <w:t xml:space="preserve">When MiFish metabarcoding is conducted on Japanese freshwater or coastal samples, the reference sequence database maintained by the Chiba Prefectural Museum group is well curated, so the 95%-3NN method rarely causes problems.</w:t>
+        <w:t xml:space="preserve">When MiFish metabarcoding is conducted on Japanese freshwater or coastal samples, the reference sequence database maintained by a group of the Chiba Prefectural Museum is well curated, so the 95%-3NN method rarely causes problems.</w:t>
       </w:r>
       <w:r>
         <w:t xml:space="preserve"> </w:t>
@@ -9599,7 +9599,7 @@
         <w:rPr>
           <w:rStyle w:val="VerbatimChar"/>
         </w:rPr>
-        <w:t xml:space="preserve">install_path/share/claident/blastdb</w:t>
+        <w:t xml:space="preserve">InstallPath/share/claident/blastdb</w:t>
       </w:r>
       <w:r>
         <w:t xml:space="preserve">”</w:t>
@@ -11568,7 +11568,7 @@
         <w:pStyle w:val="BodyText"/>
       </w:pPr>
       <w:r>
-        <w:t xml:space="preserve">By executing the following command, you can create a table of OTUs for the taxonomic group specified by</w:t>
+        <w:t xml:space="preserve">By executing the following command, you can create a table of OTUs for the taxa specified by</w:t>
       </w:r>
       <w:r>
         <w:t xml:space="preserve"> </w:t>
@@ -12475,7 +12475,7 @@
         <w:pStyle w:val="FirstParagraph"/>
       </w:pPr>
       <w:r>
-        <w:t xml:space="preserve">Following the command line options, specify the input file and output file prefix.</w:t>
+        <w:t xml:space="preserve">Following the command line options, specify the input file and prefix of output files.</w:t>
       </w:r>
     </w:p>
     <w:p>
@@ -12494,7 +12494,7 @@
         <w:rPr>
           <w:rStyle w:val="VerbatimChar"/>
         </w:rPr>
-        <w:t xml:space="preserve">output_file_prefix-r[number].tsv</w:t>
+        <w:t xml:space="preserve">PrefixOfOutputFiles-r[number].tsv</w:t>
       </w:r>
     </w:p>
     <w:p>
@@ -12513,7 +12513,7 @@
         <w:rPr>
           <w:rStyle w:val="VerbatimChar"/>
         </w:rPr>
-        <w:t xml:space="preserve">output_file_prefix_inputpcov.tsv</w:t>
+        <w:t xml:space="preserve">PrefixOfOutputFiles_inputpcov.tsv</w:t>
       </w:r>
     </w:p>
     <w:p>
@@ -12532,7 +12532,7 @@
         <w:rPr>
           <w:rStyle w:val="VerbatimChar"/>
         </w:rPr>
-        <w:t xml:space="preserve">output_file_prefix_inputnseq.tsv</w:t>
+        <w:t xml:space="preserve">PrefixOfOutputFiles_inputnseq.tsv</w:t>
       </w:r>
     </w:p>
     <w:p>
@@ -12551,7 +12551,7 @@
         <w:rPr>
           <w:rStyle w:val="VerbatimChar"/>
         </w:rPr>
-        <w:t xml:space="preserve">output_file_prefix_outputpcov.tsv</w:t>
+        <w:t xml:space="preserve">PrefixOfOutputFiles_outputpcov.tsv</w:t>
       </w:r>
     </w:p>
     <w:p>
@@ -12570,7 +12570,7 @@
         <w:rPr>
           <w:rStyle w:val="VerbatimChar"/>
         </w:rPr>
-        <w:t xml:space="preserve">output_file_prefix_outputnseq.tsv</w:t>
+        <w:t xml:space="preserve">PrefixOfOutputFiles_outputnseq.tsv</w:t>
       </w:r>
     </w:p>
     <w:p>
@@ -12850,7 +12850,7 @@
         <w:pStyle w:val="FirstParagraph"/>
       </w:pPr>
       <w:r>
-        <w:t xml:space="preserve">In the above example, coverage-based rarefaction is performed using OTU composition tables of all taxonomic groups, and fish OTUs and non-fish OTUs are separated after rarefaction.</w:t>
+        <w:t xml:space="preserve">In the above example, coverage-based rarefaction is performed using OTU composition tables of all taxa, and fish OTUs and non-fish OTUs are separated after rarefaction.</w:t>
       </w:r>
       <w:r>
         <w:t xml:space="preserve"> </w:t>
@@ -13473,7 +13473,7 @@
         <w:pStyle w:val="Definition"/>
       </w:pPr>
       <w:r>
-        <w:t xml:space="preserve">Whether to merge OTUs with the same taxonomic group name (select from ENABLE | DISABLE)</w:t>
+        <w:t xml:space="preserve">Whether to merge OTUs with the same taxon name (select from ENABLE | DISABLE)</w:t>
       </w:r>
     </w:p>
     <w:p>
@@ -13493,7 +13493,7 @@
         <w:rPr>
           <w:rStyle w:val="VerbatimChar"/>
         </w:rPr>
-        <w:t xml:space="preserve">input_OTU_name:taxonomic_group_name</w:t>
+        <w:t xml:space="preserve">InputOTUName:TaxonName</w:t>
       </w:r>
       <w:r>
         <w:t xml:space="preserve">”</w:t>
@@ -13537,7 +13537,7 @@
         <w:rPr>
           <w:rStyle w:val="VerbatimChar"/>
         </w:rPr>
-        <w:t xml:space="preserve">input_OTU_name_taxonomic_group_name</w:t>
+        <w:t xml:space="preserve">InputOTUName_TaxonName</w:t>
       </w:r>
       <w:r>
         <w:t xml:space="preserve">”</w:t>
@@ -13706,7 +13706,7 @@
         <w:rPr>
           <w:rStyle w:val="VerbatimChar"/>
         </w:rPr>
-        <w:t xml:space="preserve">number_taxonomic_group_name</w:t>
+        <w:t xml:space="preserve">Number_TaxonName</w:t>
       </w:r>
       <w:r>
         <w:t xml:space="preserve">”</w:t>
@@ -13759,7 +13759,7 @@
         <w:rPr>
           <w:rStyle w:val="VerbatimChar"/>
         </w:rPr>
-        <w:t xml:space="preserve">number:taxonomic_group_name</w:t>
+        <w:t xml:space="preserve">Number:TaxonName</w:t>
       </w:r>
       <w:r>
         <w:t xml:space="preserve">”</w:t>
@@ -13812,7 +13812,7 @@
         <w:rPr>
           <w:rStyle w:val="VerbatimChar"/>
         </w:rPr>
-        <w:t xml:space="preserve">number_input_OTU_name_taxonomic_group_name</w:t>
+        <w:t xml:space="preserve">Number_InputOTUName_TaxonName</w:t>
       </w:r>
       <w:r>
         <w:t xml:space="preserve">”</w:t>
@@ -13865,7 +13865,7 @@
         <w:rPr>
           <w:rStyle w:val="VerbatimChar"/>
         </w:rPr>
-        <w:t xml:space="preserve">number:input_OTU_name:taxonomic_group_name</w:t>
+        <w:t xml:space="preserve">Number:InputOTUName:TaxonName</w:t>
       </w:r>
       <w:r>
         <w:t xml:space="preserve">”</w:t>
@@ -14083,7 +14083,7 @@
         <w:t xml:space="preserve"> </w:t>
       </w:r>
       <w:r>
-        <w:t xml:space="preserve">is enabled, OTUs are merged based only on taxonomic group names, so even with</w:t>
+        <w:t xml:space="preserve">is enabled, OTUs are merged based only on taxon names, so even with</w:t>
       </w:r>
       <w:r>
         <w:t xml:space="preserve"> </w:t>
@@ -14107,7 +14107,7 @@
         <w:rPr>
           <w:rStyle w:val="VerbatimChar"/>
         </w:rPr>
-        <w:t xml:space="preserve">unidentified higher_taxonomic_group_name</w:t>
+        <w:t xml:space="preserve">unidentified HigherTaxonName</w:t>
       </w:r>
       <w:r>
         <w:t xml:space="preserve">”</w:t>
@@ -14134,7 +14134,7 @@
         <w:rPr>
           <w:rStyle w:val="VerbatimChar"/>
         </w:rPr>
-        <w:t xml:space="preserve">unidentified higher_taxonomic_group_name</w:t>
+        <w:t xml:space="preserve">unidentified HigherTaxonName</w:t>
       </w:r>
       <w:r>
         <w:t xml:space="preserve">”</w:t>

</xml_diff>